<commit_message>
Agregadno fixtures para la busqueda de pokemon, actualiza documentacion
</commit_message>
<xml_diff>
--- a/documation/Casos de Prueba Reto#2 - Marcela Lopez.docx
+++ b/documation/Casos de Prueba Reto#2 - Marcela Lopez.docx
@@ -23,23 +23,7 @@
         <w:t>Objetivo</w:t>
       </w:r>
       <w:r>
-        <w:t xml:space="preserve">: Validar que como usuario no </w:t>
-      </w:r>
-      <w:proofErr w:type="spellStart"/>
-      <w:r>
-        <w:t>logeado</w:t>
-      </w:r>
-      <w:proofErr w:type="spellEnd"/>
-      <w:r>
-        <w:t xml:space="preserve"> a la plataforma, puedo buscar un Pokémon y verificar que sus </w:t>
-      </w:r>
-      <w:proofErr w:type="spellStart"/>
-      <w:r>
-        <w:t>stats</w:t>
-      </w:r>
-      <w:proofErr w:type="spellEnd"/>
-      <w:r>
-        <w:t xml:space="preserve"> y habilidades coinciden al 100% con la data de la API (https://dex.pokemonshowdown.com/).</w:t>
+        <w:t>: Validar que como usuario no logeado a la plataforma, puedo buscar un Pokémon y verificar que sus stats y habilidades coinciden al 100% con la data de la API (https://dex.pokemonshowdown.com/).</w:t>
       </w:r>
     </w:p>
     <w:p>
@@ -56,7 +40,19 @@
         <w:t xml:space="preserve"> </w:t>
       </w:r>
       <w:r>
-        <w:t>Este plan de pruebas se centra exclusivamente en la funcionalidad de búsqueda y validación de datos de Pokémon en el sitio web.</w:t>
+        <w:t xml:space="preserve">Este plan de pruebas se centra exclusivamente en la funcionalidad de búsqueda y validación de datos de </w:t>
+      </w:r>
+      <w:r>
+        <w:t xml:space="preserve">stats y habilidades del </w:t>
+      </w:r>
+      <w:r>
+        <w:t xml:space="preserve">Pokémon </w:t>
+      </w:r>
+      <w:r>
+        <w:t xml:space="preserve">buscado </w:t>
+      </w:r>
+      <w:r>
+        <w:t>en el sitio web.</w:t>
       </w:r>
     </w:p>
     <w:p>
@@ -178,15 +174,7 @@
         <w:t>Resultado Esperado:</w:t>
       </w:r>
       <w:r>
-        <w:t xml:space="preserve"> Se debe mostrar la página del Pokémon buscado con sus </w:t>
-      </w:r>
-      <w:proofErr w:type="spellStart"/>
-      <w:r>
-        <w:t>stats</w:t>
-      </w:r>
-      <w:proofErr w:type="spellEnd"/>
-      <w:r>
-        <w:t xml:space="preserve"> y habilidades.</w:t>
+        <w:t xml:space="preserve"> Se debe mostrar la página del Pokémon buscado con sus stats y habilidades.</w:t>
       </w:r>
     </w:p>
     <w:p>
@@ -200,24 +188,10 @@
         <w:jc w:val="both"/>
       </w:pPr>
       <w:r>
-        <w:t>Caso de Prueba#</w:t>
-      </w:r>
-      <w:r>
-        <w:t>2</w:t>
-      </w:r>
-      <w:r>
-        <w:t xml:space="preserve">: </w:t>
-      </w:r>
-      <w:r>
-        <w:t xml:space="preserve">Validación de </w:t>
-      </w:r>
-      <w:proofErr w:type="spellStart"/>
-      <w:r>
-        <w:t>Stats</w:t>
-      </w:r>
-      <w:proofErr w:type="spellEnd"/>
-      <w:r>
-        <w:t xml:space="preserve"> Base</w:t>
+        <w:t xml:space="preserve">Caso de Prueba#2: </w:t>
+      </w:r>
+      <w:r>
+        <w:t>Validación de Stats Base</w:t>
       </w:r>
     </w:p>
     <w:p>
@@ -228,15 +202,7 @@
         <w:t>V</w:t>
       </w:r>
       <w:r>
-        <w:t xml:space="preserve">alidar que los </w:t>
-      </w:r>
-      <w:proofErr w:type="spellStart"/>
-      <w:r>
-        <w:t>stats</w:t>
-      </w:r>
-      <w:proofErr w:type="spellEnd"/>
-      <w:r>
-        <w:t xml:space="preserve"> base coinciden con la API.</w:t>
+        <w:t>alidar que los stats base coinciden con la API.</w:t>
       </w:r>
     </w:p>
     <w:p>
@@ -304,23 +270,7 @@
         <w:t>Resultado Esperado:</w:t>
       </w:r>
       <w:r>
-        <w:t xml:space="preserve"> Comparar los </w:t>
-      </w:r>
-      <w:proofErr w:type="spellStart"/>
-      <w:r>
-        <w:t>stats</w:t>
-      </w:r>
-      <w:proofErr w:type="spellEnd"/>
-      <w:r>
-        <w:t xml:space="preserve"> base del Pokémon mostrados en el sitio con los datos de la API (https://pokeapi.co/). Los </w:t>
-      </w:r>
-      <w:proofErr w:type="spellStart"/>
-      <w:r>
-        <w:t>stats</w:t>
-      </w:r>
-      <w:proofErr w:type="spellEnd"/>
-      <w:r>
-        <w:t xml:space="preserve"> deben coincidir al 100%.</w:t>
+        <w:t xml:space="preserve"> Comparar los stats base del Pokémon mostrados en el sitio con los datos de la API (https://pokeapi.co/). Los stats deben coincidir al 100%.</w:t>
       </w:r>
     </w:p>
     <w:p>
@@ -329,13 +279,7 @@
         <w:jc w:val="both"/>
       </w:pPr>
       <w:r>
-        <w:t>Caso de Prueba#</w:t>
-      </w:r>
-      <w:r>
-        <w:t>3</w:t>
-      </w:r>
-      <w:r>
-        <w:t xml:space="preserve">: </w:t>
+        <w:t xml:space="preserve">Caso de Prueba#3: </w:t>
       </w:r>
       <w:r>
         <w:t>Validación de Habilidades</w:t>
@@ -434,13 +378,7 @@
         <w:jc w:val="both"/>
       </w:pPr>
       <w:r>
-        <w:t>Caso de Prueba#</w:t>
-      </w:r>
-      <w:r>
-        <w:t>4</w:t>
-      </w:r>
-      <w:r>
-        <w:t xml:space="preserve">: </w:t>
+        <w:t xml:space="preserve">Caso de Prueba#4: </w:t>
       </w:r>
       <w:r>
         <w:t>Búsqueda de un Pokémon Inexistente</w:t>
@@ -569,15 +507,7 @@
         <w:jc w:val="both"/>
       </w:pPr>
       <w:r>
-        <w:t xml:space="preserve">Un ejemplo es el </w:t>
-      </w:r>
-      <w:proofErr w:type="spellStart"/>
-      <w:r>
-        <w:t>pokemon</w:t>
-      </w:r>
-      <w:proofErr w:type="spellEnd"/>
-      <w:r>
-        <w:t xml:space="preserve"> Mr. Mime que para poder hacer la búsqueda con la API se de enviar como </w:t>
+        <w:t xml:space="preserve">Un ejemplo es el pokemon Mr. Mime que para poder hacer la búsqueda con la API se de enviar como </w:t>
       </w:r>
       <w:hyperlink r:id="rId9" w:history="1">
         <w:r>
@@ -593,6 +523,9 @@
         <w:jc w:val="both"/>
       </w:pPr>
       <w:r>
+        <w:rPr>
+          <w:noProof/>
+        </w:rPr>
         <w:drawing>
           <wp:inline distT="0" distB="0" distL="0" distR="0" wp14:anchorId="2923554E" wp14:editId="56E906EB">
             <wp:extent cx="5612130" cy="1310640"/>
@@ -644,6 +577,9 @@
         </w:drawing>
       </w:r>
       <w:r>
+        <w:rPr>
+          <w:noProof/>
+        </w:rPr>
         <w:drawing>
           <wp:inline distT="0" distB="0" distL="0" distR="0" wp14:anchorId="77A9537C" wp14:editId="6B96D78E">
             <wp:extent cx="5612130" cy="1684020"/>
@@ -700,6 +636,9 @@
         <w:jc w:val="both"/>
       </w:pPr>
       <w:r>
+        <w:rPr>
+          <w:noProof/>
+        </w:rPr>
         <w:lastRenderedPageBreak/>
         <w:drawing>
           <wp:inline distT="0" distB="0" distL="0" distR="0" wp14:anchorId="706EFA11" wp14:editId="67549747">
@@ -786,15 +725,7 @@
         <w:t>También es necesario verificar</w:t>
       </w:r>
       <w:r>
-        <w:t xml:space="preserve"> que los </w:t>
-      </w:r>
-      <w:proofErr w:type="spellStart"/>
-      <w:r>
-        <w:t>stats</w:t>
-      </w:r>
-      <w:proofErr w:type="spellEnd"/>
-      <w:r>
-        <w:t xml:space="preserve"> y habilidades del Pokémon siempre coincidan con la API, lo que es crítico para la precisión de la información.</w:t>
+        <w:t xml:space="preserve"> que los stats y habilidades del Pokémon siempre coincidan con la API, lo que es crítico para la precisión de la información.</w:t>
       </w:r>
     </w:p>
     <w:p>

</xml_diff>